<commit_message>
Finished HW5 and Project 3
</commit_message>
<xml_diff>
--- a/ECE5484-Fundamentals of Computer Systems/Homeworks/5/Ahmed_Gasser_HW5.docx
+++ b/ECE5484-Fundamentals of Computer Systems/Homeworks/5/Ahmed_Gasser_HW5.docx
@@ -205,10 +205,7 @@
         <w:t xml:space="preserve">c. </w:t>
       </w:r>
       <w:r>
-        <w:t>0x00000000000163FA</w:t>
-      </w:r>
-      <w:r>
-        <w:t xml:space="preserve"> </w:t>
+        <w:t xml:space="preserve">0x00000000000163FA </w:t>
       </w:r>
     </w:p>
     <w:p>
@@ -217,6 +214,9 @@
         <w:ind w:firstLine="720"/>
       </w:pPr>
       <w:r>
+        <w:t xml:space="preserve"> </w:t>
+      </w:r>
+      <w:r>
         <w:t>= 0000 0000 0000 0000 0000 0000 0000 0000 0000 0000 0000 000</w:t>
       </w:r>
       <w:r>
@@ -253,13 +253,7 @@
         <w:ind w:firstLine="720"/>
       </w:pPr>
       <w:r>
-        <w:t xml:space="preserve">Tag = </w:t>
-      </w:r>
-      <w:r>
-        <w:t>0000 0000 0000 0000 0000 0000 0000 0000 0000 0000 0000</w:t>
-      </w:r>
-      <w:r>
-        <w:t xml:space="preserve"> 000</w:t>
+        <w:t>Tag = 0000 0000 0000 0000 0000 0000 0000 0000 0000 0000 0000 000</w:t>
       </w:r>
     </w:p>
     <w:p>
@@ -316,13 +310,7 @@
         <w:rPr>
           <w:highlight w:val="yellow"/>
         </w:rPr>
-        <w:t xml:space="preserve"> </w:t>
-      </w:r>
-      <w:r>
-        <w:rPr>
-          <w:highlight w:val="yellow"/>
-        </w:rPr>
-        <w:t>1423</w:t>
+        <w:t xml:space="preserve"> 1423</w:t>
       </w:r>
       <w:r>
         <w:t xml:space="preserve"> </w:t>
@@ -345,13 +333,7 @@
         </w:numPr>
       </w:pPr>
       <w:r>
-        <w:t xml:space="preserve">a. </w:t>
-      </w:r>
-      <w:r>
-        <w:t>Blocks of main memory =</w:t>
-      </w:r>
-      <w:r>
-        <w:t xml:space="preserve"> 2</w:t>
+        <w:t>a. Blocks of main memory = 2</w:t>
       </w:r>
       <w:r>
         <w:rPr>
@@ -640,8 +622,809 @@
           <w:numId w:val="5"/>
         </w:numPr>
       </w:pPr>
-    </w:p>
-    <w:p/>
+      <w:r>
+        <w:t xml:space="preserve">a. </w:t>
+      </w:r>
+      <w:r>
+        <w:t>2</w:t>
+      </w:r>
+      <w:r>
+        <w:rPr>
+          <w:vertAlign w:val="superscript"/>
+        </w:rPr>
+        <w:t>20</w:t>
+      </w:r>
+      <w:r>
+        <w:t xml:space="preserve"> / 2</w:t>
+      </w:r>
+      <w:r>
+        <w:rPr>
+          <w:vertAlign w:val="superscript"/>
+        </w:rPr>
+        <w:t>8</w:t>
+      </w:r>
+      <w:r>
+        <w:t xml:space="preserve"> = </w:t>
+      </w:r>
+      <w:r>
+        <w:rPr>
+          <w:highlight w:val="yellow"/>
+        </w:rPr>
+        <w:t>2</w:t>
+      </w:r>
+      <w:r>
+        <w:rPr>
+          <w:highlight w:val="yellow"/>
+          <w:vertAlign w:val="superscript"/>
+        </w:rPr>
+        <w:t>12</w:t>
+      </w:r>
+      <w:r>
+        <w:rPr>
+          <w:highlight w:val="yellow"/>
+        </w:rPr>
+        <w:t xml:space="preserve"> pages</w:t>
+      </w:r>
+    </w:p>
+    <w:p>
+      <w:pPr>
+        <w:pStyle w:val="ListParagraph"/>
+      </w:pPr>
+      <w:r>
+        <w:t xml:space="preserve">b. </w:t>
+      </w:r>
+      <w:r>
+        <w:t>2</w:t>
+      </w:r>
+      <w:r>
+        <w:rPr>
+          <w:vertAlign w:val="superscript"/>
+        </w:rPr>
+        <w:t>16</w:t>
+      </w:r>
+      <w:r>
+        <w:t xml:space="preserve"> / 2</w:t>
+      </w:r>
+      <w:r>
+        <w:rPr>
+          <w:vertAlign w:val="superscript"/>
+        </w:rPr>
+        <w:t>8</w:t>
+      </w:r>
+      <w:r>
+        <w:t xml:space="preserve"> = </w:t>
+      </w:r>
+      <w:proofErr w:type="gramStart"/>
+      <w:r>
+        <w:rPr>
+          <w:highlight w:val="yellow"/>
+        </w:rPr>
+        <w:t>2</w:t>
+      </w:r>
+      <w:r>
+        <w:rPr>
+          <w:highlight w:val="yellow"/>
+          <w:vertAlign w:val="superscript"/>
+        </w:rPr>
+        <w:t>8</w:t>
+      </w:r>
+      <w:r>
+        <w:rPr>
+          <w:highlight w:val="yellow"/>
+        </w:rPr>
+        <w:t xml:space="preserve"> page</w:t>
+      </w:r>
+      <w:proofErr w:type="gramEnd"/>
+      <w:r>
+        <w:rPr>
+          <w:highlight w:val="yellow"/>
+        </w:rPr>
+        <w:t xml:space="preserve"> frames</w:t>
+      </w:r>
+    </w:p>
+    <w:p>
+      <w:pPr>
+        <w:pStyle w:val="ListParagraph"/>
+      </w:pPr>
+      <w:r>
+        <w:t xml:space="preserve">c. </w:t>
+      </w:r>
+      <w:r>
+        <w:t xml:space="preserve"> 2</w:t>
+      </w:r>
+      <w:r>
+        <w:rPr>
+          <w:vertAlign w:val="superscript"/>
+        </w:rPr>
+        <w:t>20</w:t>
+      </w:r>
+      <w:r>
+        <w:t xml:space="preserve"> / 2</w:t>
+      </w:r>
+      <w:r>
+        <w:rPr>
+          <w:vertAlign w:val="superscript"/>
+        </w:rPr>
+        <w:t>8</w:t>
+      </w:r>
+      <w:r>
+        <w:t xml:space="preserve"> = </w:t>
+      </w:r>
+      <w:r>
+        <w:rPr>
+          <w:highlight w:val="yellow"/>
+        </w:rPr>
+        <w:t>2</w:t>
+      </w:r>
+      <w:r>
+        <w:rPr>
+          <w:highlight w:val="yellow"/>
+          <w:vertAlign w:val="superscript"/>
+        </w:rPr>
+        <w:t xml:space="preserve">12 </w:t>
+      </w:r>
+      <w:r>
+        <w:rPr>
+          <w:highlight w:val="yellow"/>
+        </w:rPr>
+        <w:t>entries</w:t>
+      </w:r>
+    </w:p>
+    <w:p>
+      <w:pPr>
+        <w:pBdr>
+          <w:bottom w:val="single" w:sz="4" w:space="1" w:color="auto"/>
+        </w:pBdr>
+      </w:pPr>
+    </w:p>
+    <w:p>
+      <w:pPr>
+        <w:pStyle w:val="ListParagraph"/>
+        <w:numPr>
+          <w:ilvl w:val="0"/>
+          <w:numId w:val="5"/>
+        </w:numPr>
+      </w:pPr>
+      <w:r>
+        <w:t xml:space="preserve">a. </w:t>
+      </w:r>
+      <w:r>
+        <w:t xml:space="preserve">7ns + 15ns = </w:t>
+      </w:r>
+      <w:r>
+        <w:rPr>
+          <w:highlight w:val="yellow"/>
+        </w:rPr>
+        <w:t>22ns</w:t>
+      </w:r>
+    </w:p>
+    <w:p>
+      <w:pPr>
+        <w:pStyle w:val="ListParagraph"/>
+      </w:pPr>
+      <w:r>
+        <w:t xml:space="preserve">b. </w:t>
+      </w:r>
+      <w:r>
+        <w:t xml:space="preserve">EAT for Cache = </w:t>
+      </w:r>
+      <w:r>
+        <w:t>Ratio for hit * (time for hit) + Ratio for miss * (time for miss)</w:t>
+      </w:r>
+    </w:p>
+    <w:p>
+      <w:pPr>
+        <w:pStyle w:val="ListParagraph"/>
+      </w:pPr>
+      <w:r>
+        <w:tab/>
+      </w:r>
+      <w:r>
+        <w:tab/>
+        <w:t xml:space="preserve">  = 0.97</w:t>
+      </w:r>
+      <w:r>
+        <w:t xml:space="preserve"> </w:t>
+      </w:r>
+      <w:r>
+        <w:t>*</w:t>
+      </w:r>
+      <w:r>
+        <w:t xml:space="preserve"> </w:t>
+      </w:r>
+      <w:r>
+        <w:t>(15ns) + 0.03</w:t>
+      </w:r>
+      <w:r>
+        <w:t xml:space="preserve"> </w:t>
+      </w:r>
+      <w:r>
+        <w:t>*</w:t>
+      </w:r>
+      <w:r>
+        <w:t xml:space="preserve"> </w:t>
+      </w:r>
+      <w:r>
+        <w:t>(</w:t>
+      </w:r>
+      <w:r>
+        <w:t>15ns + 30ns</w:t>
+      </w:r>
+      <w:r>
+        <w:t>)</w:t>
+      </w:r>
+      <w:r>
+        <w:t xml:space="preserve"> = 15.9ns</w:t>
+      </w:r>
+    </w:p>
+    <w:p>
+      <w:pPr>
+        <w:pStyle w:val="ListParagraph"/>
+      </w:pPr>
+      <w:r>
+        <w:t xml:space="preserve">    </w:t>
+      </w:r>
+      <w:r>
+        <w:t>EAT</w:t>
+      </w:r>
+      <w:r>
+        <w:t xml:space="preserve"> for TLB</w:t>
+      </w:r>
+      <w:r>
+        <w:t xml:space="preserve">= </w:t>
+      </w:r>
+      <w:r>
+        <w:t>Ratio for hit</w:t>
+      </w:r>
+      <w:r>
+        <w:t xml:space="preserve"> TLB</w:t>
+      </w:r>
+      <w:r>
+        <w:t xml:space="preserve"> * (time for hit</w:t>
+      </w:r>
+      <w:r>
+        <w:t xml:space="preserve"> TLB + EAT Cache</w:t>
+      </w:r>
+      <w:r>
+        <w:t>)</w:t>
+      </w:r>
+    </w:p>
+    <w:p>
+      <w:pPr>
+        <w:pStyle w:val="ListParagraph"/>
+      </w:pPr>
+      <w:r>
+        <w:t xml:space="preserve">            </w:t>
+      </w:r>
+      <w:r>
+        <w:t xml:space="preserve">             </w:t>
+      </w:r>
+      <w:r>
+        <w:t xml:space="preserve">= </w:t>
+      </w:r>
+      <w:r>
+        <w:t>0.95</w:t>
+      </w:r>
+      <w:r>
+        <w:t xml:space="preserve"> </w:t>
+      </w:r>
+      <w:r>
+        <w:t>*</w:t>
+      </w:r>
+      <w:r>
+        <w:t xml:space="preserve"> </w:t>
+      </w:r>
+      <w:r>
+        <w:t>(7ns</w:t>
+      </w:r>
+      <w:r>
+        <w:t xml:space="preserve"> + 15.9ns</w:t>
+      </w:r>
+      <w:r>
+        <w:t>)</w:t>
+      </w:r>
+      <w:r>
+        <w:t xml:space="preserve"> = </w:t>
+      </w:r>
+      <w:r>
+        <w:rPr>
+          <w:highlight w:val="yellow"/>
+        </w:rPr>
+        <w:t>21.755ns</w:t>
+      </w:r>
+    </w:p>
+    <w:p>
+      <w:pPr>
+        <w:pBdr>
+          <w:bottom w:val="single" w:sz="4" w:space="1" w:color="auto"/>
+        </w:pBdr>
+      </w:pPr>
+    </w:p>
+    <w:p>
+      <w:r>
+        <w:br w:type="page"/>
+      </w:r>
+    </w:p>
+    <w:p>
+      <w:pPr>
+        <w:pStyle w:val="ListParagraph"/>
+        <w:numPr>
+          <w:ilvl w:val="0"/>
+          <w:numId w:val="5"/>
+        </w:numPr>
+      </w:pPr>
+      <w:r>
+        <w:lastRenderedPageBreak/>
+        <w:t xml:space="preserve">a. </w:t>
+      </w:r>
+      <w:r>
+        <w:t>Since t</w:t>
+      </w:r>
+      <w:r>
+        <w:t xml:space="preserve">here are </w:t>
+      </w:r>
+      <w:r>
+        <w:t>32</w:t>
+      </w:r>
+      <w:r>
+        <w:t>MB,</w:t>
+      </w:r>
+      <w:r>
+        <w:t xml:space="preserve"> </w:t>
+      </w:r>
+      <w:r>
+        <w:t>or</w:t>
+      </w:r>
+      <w:r>
+        <w:t xml:space="preserve"> </w:t>
+      </w:r>
+      <w:r>
+        <w:t>2</w:t>
+      </w:r>
+      <w:r>
+        <w:rPr>
+          <w:vertAlign w:val="superscript"/>
+        </w:rPr>
+        <w:t>5</w:t>
+      </w:r>
+      <w:r>
+        <w:t>x2</w:t>
+      </w:r>
+      <w:r>
+        <w:rPr>
+          <w:vertAlign w:val="superscript"/>
+        </w:rPr>
+        <w:t>20</w:t>
+      </w:r>
+      <w:r>
+        <w:t xml:space="preserve"> = 2</w:t>
+      </w:r>
+      <w:r>
+        <w:rPr>
+          <w:vertAlign w:val="superscript"/>
+        </w:rPr>
+        <w:t>25</w:t>
+      </w:r>
+      <w:r>
+        <w:rPr>
+          <w:vertAlign w:val="superscript"/>
+        </w:rPr>
+        <w:t xml:space="preserve"> </w:t>
+      </w:r>
+      <w:r>
+        <w:t>addresses</w:t>
+      </w:r>
+    </w:p>
+    <w:p>
+      <w:pPr>
+        <w:pStyle w:val="ListParagraph"/>
+      </w:pPr>
+      <w:r>
+        <w:t xml:space="preserve">    Therefore,</w:t>
+      </w:r>
+      <w:r>
+        <w:t xml:space="preserve"> we need </w:t>
+      </w:r>
+      <w:r>
+        <w:rPr>
+          <w:highlight w:val="yellow"/>
+        </w:rPr>
+        <w:t>25</w:t>
+      </w:r>
+      <w:r>
+        <w:rPr>
+          <w:highlight w:val="yellow"/>
+        </w:rPr>
+        <w:t xml:space="preserve"> bits</w:t>
+      </w:r>
+      <w:r>
+        <w:t xml:space="preserve"> for a virtual address.</w:t>
+      </w:r>
+    </w:p>
+    <w:p>
+      <w:pPr>
+        <w:pStyle w:val="ListParagraph"/>
+        <w:rPr>
+          <w:vertAlign w:val="superscript"/>
+        </w:rPr>
+      </w:pPr>
+      <w:r>
+        <w:t>b.</w:t>
+      </w:r>
+      <w:r>
+        <w:t xml:space="preserve"> </w:t>
+      </w:r>
+      <w:r>
+        <w:t>Since there are 4MB,</w:t>
+      </w:r>
+      <w:r>
+        <w:t xml:space="preserve"> or</w:t>
+      </w:r>
+      <w:r>
+        <w:t xml:space="preserve"> 2</w:t>
+      </w:r>
+      <w:r>
+        <w:rPr>
+          <w:vertAlign w:val="superscript"/>
+        </w:rPr>
+        <w:t>2</w:t>
+      </w:r>
+      <w:r>
+        <w:t>x2</w:t>
+      </w:r>
+      <w:r>
+        <w:rPr>
+          <w:vertAlign w:val="superscript"/>
+        </w:rPr>
+        <w:t>20</w:t>
+      </w:r>
+      <w:r>
+        <w:rPr>
+          <w:vertAlign w:val="superscript"/>
+        </w:rPr>
+        <w:t xml:space="preserve"> </w:t>
+      </w:r>
+      <w:r>
+        <w:t>=</w:t>
+      </w:r>
+      <w:r>
+        <w:t xml:space="preserve"> </w:t>
+      </w:r>
+      <w:r>
+        <w:t>2</w:t>
+      </w:r>
+      <w:r>
+        <w:rPr>
+          <w:vertAlign w:val="superscript"/>
+        </w:rPr>
+        <w:t>22</w:t>
+      </w:r>
+    </w:p>
+    <w:p>
+      <w:pPr>
+        <w:pStyle w:val="ListParagraph"/>
+      </w:pPr>
+      <w:r>
+        <w:t xml:space="preserve">     Therefore, we need </w:t>
+      </w:r>
+      <w:r>
+        <w:rPr>
+          <w:highlight w:val="yellow"/>
+        </w:rPr>
+        <w:t>22</w:t>
+      </w:r>
+      <w:r>
+        <w:rPr>
+          <w:highlight w:val="yellow"/>
+        </w:rPr>
+        <w:t xml:space="preserve"> bit</w:t>
+      </w:r>
+      <w:r>
+        <w:rPr>
+          <w:highlight w:val="yellow"/>
+        </w:rPr>
+        <w:t>s</w:t>
+      </w:r>
+      <w:r>
+        <w:t xml:space="preserve"> for </w:t>
+      </w:r>
+      <w:r>
+        <w:t>physical address.</w:t>
+      </w:r>
+    </w:p>
+    <w:p>
+      <w:pPr>
+        <w:pStyle w:val="ListParagraph"/>
+      </w:pPr>
+      <w:r>
+        <w:t>c.</w:t>
+      </w:r>
+      <w:r>
+        <w:t xml:space="preserve"> </w:t>
+      </w:r>
+      <w:r>
+        <w:t>Since t</w:t>
+      </w:r>
+      <w:r>
+        <w:t>here are 2</w:t>
+      </w:r>
+      <w:r>
+        <w:rPr>
+          <w:vertAlign w:val="superscript"/>
+        </w:rPr>
+        <w:t>2</w:t>
+      </w:r>
+      <w:r>
+        <w:rPr>
+          <w:vertAlign w:val="superscript"/>
+        </w:rPr>
+        <w:t>5</w:t>
+      </w:r>
+      <w:r>
+        <w:t>/2</w:t>
+      </w:r>
+      <w:r>
+        <w:rPr>
+          <w:vertAlign w:val="superscript"/>
+        </w:rPr>
+        <w:t>1</w:t>
+      </w:r>
+      <w:r>
+        <w:rPr>
+          <w:vertAlign w:val="superscript"/>
+        </w:rPr>
+        <w:t xml:space="preserve">1 </w:t>
+      </w:r>
+      <w:r>
+        <w:t xml:space="preserve">pages in virtual memory, </w:t>
+      </w:r>
+      <w:r>
+        <w:t>therefore</w:t>
+      </w:r>
+      <w:r>
+        <w:t xml:space="preserve"> the page table can have </w:t>
+      </w:r>
+      <w:r>
+        <w:rPr>
+          <w:highlight w:val="yellow"/>
+        </w:rPr>
+        <w:t>2</w:t>
+      </w:r>
+      <w:r>
+        <w:rPr>
+          <w:highlight w:val="yellow"/>
+          <w:vertAlign w:val="superscript"/>
+        </w:rPr>
+        <w:t>14</w:t>
+      </w:r>
+      <w:r>
+        <w:rPr>
+          <w:highlight w:val="yellow"/>
+          <w:vertAlign w:val="superscript"/>
+        </w:rPr>
+        <w:t xml:space="preserve"> </w:t>
+      </w:r>
+      <w:r>
+        <w:rPr>
+          <w:highlight w:val="yellow"/>
+        </w:rPr>
+        <w:t>entries</w:t>
+      </w:r>
+      <w:r>
+        <w:t>.</w:t>
+      </w:r>
+    </w:p>
+    <w:p>
+      <w:pPr>
+        <w:pStyle w:val="ListParagraph"/>
+      </w:pPr>
+      <w:r>
+        <w:t>d.</w:t>
+      </w:r>
+      <w:r>
+        <w:t xml:space="preserve"> </w:t>
+      </w:r>
+      <w:r>
+        <w:t>0x37F</w:t>
+      </w:r>
+      <w:r>
+        <w:t xml:space="preserve"> = </w:t>
+      </w:r>
+      <w:r>
+        <w:t>00000000000000</w:t>
+      </w:r>
+      <w:r>
+        <w:t xml:space="preserve"> </w:t>
+      </w:r>
+      <w:r>
+        <w:t>0</w:t>
+      </w:r>
+      <w:r>
+        <w:t>1101111111</w:t>
+      </w:r>
+      <w:r>
+        <w:t>,</w:t>
+      </w:r>
+    </w:p>
+    <w:p>
+      <w:pPr>
+        <w:pStyle w:val="ListParagraph"/>
+      </w:pPr>
+      <w:r>
+        <w:t xml:space="preserve">    </w:t>
+      </w:r>
+      <w:bookmarkStart w:id="0" w:name="_Hlk45888976"/>
+      <w:r>
+        <w:t>Since the first 14 bits are the page</w:t>
+      </w:r>
+      <w:bookmarkEnd w:id="0"/>
+      <w:r>
+        <w:t>, therefore the remaining bits (11 bits)</w:t>
+      </w:r>
+      <w:r>
+        <w:t xml:space="preserve"> are the offset</w:t>
+      </w:r>
+    </w:p>
+    <w:p>
+      <w:pPr>
+        <w:pStyle w:val="ListParagraph"/>
+      </w:pPr>
+      <w:r>
+        <w:t xml:space="preserve">    Therefore, r</w:t>
+      </w:r>
+      <w:r>
+        <w:t>eplace the first 14 bits (</w:t>
+      </w:r>
+      <w:r>
+        <w:t>00000000000000</w:t>
+      </w:r>
+      <w:r>
+        <w:t>) by (0000000000000</w:t>
+      </w:r>
+      <w:r>
+        <w:t>1</w:t>
+      </w:r>
+      <w:r>
+        <w:t>)</w:t>
+      </w:r>
+      <w:r>
+        <w:t xml:space="preserve"> (page 0 maps</w:t>
+      </w:r>
+      <w:r>
+        <w:t xml:space="preserve"> to</w:t>
+      </w:r>
+    </w:p>
+    <w:p>
+      <w:pPr>
+        <w:pStyle w:val="ListParagraph"/>
+      </w:pPr>
+      <w:r>
+        <w:t xml:space="preserve">    frame 1)</w:t>
+      </w:r>
+      <w:r>
+        <w:t>, to get the physical address</w:t>
+      </w:r>
+      <w:r>
+        <w:t xml:space="preserve"> </w:t>
+      </w:r>
+      <w:r>
+        <w:t>0000000000000</w:t>
+      </w:r>
+      <w:r>
+        <w:t>10</w:t>
+      </w:r>
+      <w:r>
+        <w:t>1101111111</w:t>
+      </w:r>
+      <w:r>
+        <w:t xml:space="preserve">, or </w:t>
+      </w:r>
+      <w:r>
+        <w:rPr>
+          <w:highlight w:val="yellow"/>
+        </w:rPr>
+        <w:t>0x</w:t>
+      </w:r>
+      <w:r>
+        <w:rPr>
+          <w:highlight w:val="yellow"/>
+        </w:rPr>
+        <w:t>B7F</w:t>
+      </w:r>
+    </w:p>
+    <w:p>
+      <w:pPr>
+        <w:pStyle w:val="ListParagraph"/>
+      </w:pPr>
+      <w:r>
+        <w:t xml:space="preserve">e. </w:t>
+      </w:r>
+      <w:r>
+        <w:t xml:space="preserve"> </w:t>
+      </w:r>
+      <w:r>
+        <w:t>0x1203</w:t>
+      </w:r>
+      <w:r>
+        <w:t xml:space="preserve"> = 000000000000</w:t>
+      </w:r>
+      <w:r>
+        <w:t>10</w:t>
+      </w:r>
+      <w:r>
+        <w:t xml:space="preserve"> </w:t>
+      </w:r>
+      <w:r>
+        <w:t>01000000011</w:t>
+      </w:r>
+    </w:p>
+    <w:p>
+      <w:pPr>
+        <w:pStyle w:val="ListParagraph"/>
+      </w:pPr>
+      <w:r>
+        <w:t xml:space="preserve">     </w:t>
+      </w:r>
+      <w:r>
+        <w:t xml:space="preserve">Since the first 14 bits are the </w:t>
+      </w:r>
+      <w:r>
+        <w:t>frame, therefore the frame is 2.</w:t>
+      </w:r>
+    </w:p>
+    <w:p>
+      <w:pPr>
+        <w:pStyle w:val="ListParagraph"/>
+      </w:pPr>
+      <w:r>
+        <w:t xml:space="preserve">     Since virtual page 4 maps to frame 2, so we will replace the first 14 bits (</w:t>
+      </w:r>
+      <w:r>
+        <w:t>000000000000</w:t>
+      </w:r>
+      <w:r>
+        <w:t>10</w:t>
+      </w:r>
+      <w:r>
+        <w:t>)</w:t>
+      </w:r>
+    </w:p>
+    <w:p>
+      <w:pPr>
+        <w:pStyle w:val="ListParagraph"/>
+      </w:pPr>
+      <w:r>
+        <w:t xml:space="preserve">     with (</w:t>
+      </w:r>
+      <w:r>
+        <w:t>00000000000100</w:t>
+      </w:r>
+      <w:r>
+        <w:t xml:space="preserve">), to get the virtual address </w:t>
+      </w:r>
+      <w:r>
+        <w:t>00000000000100</w:t>
+      </w:r>
+      <w:r>
+        <w:t>01000000011</w:t>
+      </w:r>
+      <w:r>
+        <w:t xml:space="preserve">, or </w:t>
+      </w:r>
+      <w:r>
+        <w:rPr>
+          <w:highlight w:val="yellow"/>
+        </w:rPr>
+        <w:t>0x2203</w:t>
+      </w:r>
+    </w:p>
+    <w:p>
+      <w:pPr>
+        <w:pBdr>
+          <w:bottom w:val="single" w:sz="4" w:space="1" w:color="auto"/>
+        </w:pBdr>
+      </w:pPr>
+    </w:p>
     <w:sectPr>
       <w:pgSz w:w="12240" w:h="15840"/>
       <w:pgMar w:top="1440" w:right="1440" w:bottom="1440" w:left="1440" w:header="720" w:footer="720" w:gutter="0"/>

</xml_diff>